<commit_message>
posting with accounts v2
</commit_message>
<xml_diff>
--- a/References/TO-DO.docx
+++ b/References/TO-DO.docx
@@ -43,10 +43,14 @@
         </w:numPr>
         <w:bidi w:val="0"/>
         <w:jc w:val="left"/>
-        <w:rPr/>
-      </w:pPr>
-      <w:r>
-        <w:rPr/>
+        <w:rPr>
+          <w:color w:val="00A933"/>
+        </w:rPr>
+      </w:pPr>
+      <w:r>
+        <w:rPr>
+          <w:color w:val="00A933"/>
+        </w:rPr>
         <w:t>set two types for accounts as enumeration types;</w:t>
       </w:r>
     </w:p>
@@ -59,10 +63,65 @@
         </w:numPr>
         <w:bidi w:val="0"/>
         <w:jc w:val="left"/>
-        <w:rPr/>
-      </w:pPr>
-      <w:r>
-        <w:rPr/>
+        <w:rPr>
+          <w:color w:val="00A933"/>
+        </w:rPr>
+      </w:pPr>
+      <w:r>
+        <w:rPr>
+          <w:color w:val="00A933"/>
+        </w:rPr>
+        <w:t>where is company code in accounts table? Added to accounts model;</w:t>
+      </w:r>
+    </w:p>
+    <w:p>
+      <w:pPr>
+        <w:pStyle w:val="Normal"/>
+        <w:numPr>
+          <w:ilvl w:val="0"/>
+          <w:numId w:val="1"/>
+        </w:numPr>
+        <w:bidi w:val="0"/>
+        <w:jc w:val="left"/>
+        <w:rPr>
+          <w:color w:val="00A933"/>
+        </w:rPr>
+      </w:pPr>
+      <w:r>
+        <w:rPr>
+          <w:rFonts w:eastAsia="SimSun" w:cs="Mangal"/>
+          <w:color w:val="00A933"/>
+          <w:kern w:val="2"/>
+          <w:sz w:val="24"/>
+          <w:szCs w:val="24"/>
+          <w:lang w:val="en-US" w:eastAsia="zh-CN" w:bidi="hi-IN"/>
+        </w:rPr>
+        <w:t>What about</w:t>
+      </w:r>
+      <w:r>
+        <w:rPr>
+          <w:color w:val="00A933"/>
+        </w:rPr>
+        <w:t xml:space="preserve"> contra-Account type and name in accounts? Not from accounts table;</w:t>
+      </w:r>
+    </w:p>
+    <w:p>
+      <w:pPr>
+        <w:pStyle w:val="Normal"/>
+        <w:numPr>
+          <w:ilvl w:val="0"/>
+          <w:numId w:val="1"/>
+        </w:numPr>
+        <w:bidi w:val="0"/>
+        <w:jc w:val="left"/>
+        <w:rPr>
+          <w:color w:val="00A933"/>
+        </w:rPr>
+      </w:pPr>
+      <w:r>
+        <w:rPr>
+          <w:color w:val="00A933"/>
+        </w:rPr>
         <w:t>in import posting get 6 fields from accounts table;</w:t>
       </w:r>
     </w:p>
@@ -122,22 +181,58 @@
       </w:pPr>
       <w:r>
         <w:rPr/>
-        <w:t>import result should be stable and add spinner;</w:t>
-      </w:r>
-    </w:p>
-    <w:p>
-      <w:pPr>
-        <w:pStyle w:val="Normal"/>
-        <w:numPr>
-          <w:ilvl w:val="0"/>
-          <w:numId w:val="1"/>
-        </w:numPr>
-        <w:bidi w:val="0"/>
-        <w:jc w:val="left"/>
-        <w:rPr/>
-      </w:pPr>
-      <w:r>
-        <w:rPr/>
+        <w:t>import result should be stable;</w:t>
+      </w:r>
+    </w:p>
+    <w:p>
+      <w:pPr>
+        <w:pStyle w:val="Normal"/>
+        <w:numPr>
+          <w:ilvl w:val="0"/>
+          <w:numId w:val="1"/>
+        </w:numPr>
+        <w:bidi w:val="0"/>
+        <w:jc w:val="left"/>
+        <w:rPr>
+          <w:color w:val="00A933"/>
+        </w:rPr>
+      </w:pPr>
+      <w:r>
+        <w:rPr>
+          <w:color w:val="00A933"/>
+        </w:rPr>
+        <w:t xml:space="preserve">add spinner </w:t>
+      </w:r>
+      <w:r>
+        <w:rPr>
+          <w:color w:val="00A933"/>
+        </w:rPr>
+        <w:t>in import while waiting</w:t>
+      </w:r>
+      <w:r>
+        <w:rPr>
+          <w:color w:val="00A933"/>
+        </w:rPr>
+        <w:t>;</w:t>
+      </w:r>
+    </w:p>
+    <w:p>
+      <w:pPr>
+        <w:pStyle w:val="Normal"/>
+        <w:numPr>
+          <w:ilvl w:val="0"/>
+          <w:numId w:val="1"/>
+        </w:numPr>
+        <w:bidi w:val="0"/>
+        <w:jc w:val="left"/>
+        <w:rPr>
+          <w:color w:val="00A933"/>
+        </w:rPr>
+      </w:pPr>
+      <w:r>
+        <w:rPr>
+          <w:color w:val="00A933"/>
+        </w:rPr>
         <w:t>button color should be as logo’s color;</w:t>
       </w:r>
     </w:p>
@@ -182,10 +277,14 @@
         </w:numPr>
         <w:bidi w:val="0"/>
         <w:jc w:val="left"/>
-        <w:rPr/>
-      </w:pPr>
-      <w:r>
-        <w:rPr/>
+        <w:rPr>
+          <w:color w:val="00A933"/>
+        </w:rPr>
+      </w:pPr>
+      <w:r>
+        <w:rPr>
+          <w:color w:val="00A933"/>
+        </w:rPr>
         <w:t>wizard steps read only;</w:t>
       </w:r>
     </w:p>
@@ -219,6 +318,101 @@
       <w:r>
         <w:rPr/>
         <w:t>add CSV delimiter and quote type in first step;</w:t>
+      </w:r>
+    </w:p>
+    <w:p>
+      <w:pPr>
+        <w:pStyle w:val="Normal"/>
+        <w:numPr>
+          <w:ilvl w:val="0"/>
+          <w:numId w:val="1"/>
+        </w:numPr>
+        <w:bidi w:val="0"/>
+        <w:jc w:val="left"/>
+        <w:rPr/>
+      </w:pPr>
+      <w:r>
+        <w:rPr/>
+        <w:t xml:space="preserve">upload </w:t>
+      </w:r>
+      <w:r>
+        <w:rPr>
+          <w:rFonts w:eastAsia="SimSun" w:cs="Mangal"/>
+          <w:color w:val="auto"/>
+          <w:kern w:val="2"/>
+          <w:sz w:val="24"/>
+          <w:szCs w:val="24"/>
+          <w:lang w:val="en-US" w:eastAsia="zh-CN" w:bidi="hi-IN"/>
+        </w:rPr>
+        <w:t>unknown count of</w:t>
+      </w:r>
+      <w:r>
+        <w:rPr/>
+        <w:t xml:space="preserve"> files;</w:t>
+      </w:r>
+    </w:p>
+    <w:p>
+      <w:pPr>
+        <w:pStyle w:val="Normal"/>
+        <w:numPr>
+          <w:ilvl w:val="0"/>
+          <w:numId w:val="1"/>
+        </w:numPr>
+        <w:bidi w:val="0"/>
+        <w:jc w:val="left"/>
+        <w:rPr/>
+      </w:pPr>
+      <w:r>
+        <w:rPr/>
+        <w:t>add select file type (posting, accounts, head);</w:t>
+      </w:r>
+    </w:p>
+    <w:p>
+      <w:pPr>
+        <w:pStyle w:val="Normal"/>
+        <w:numPr>
+          <w:ilvl w:val="0"/>
+          <w:numId w:val="1"/>
+        </w:numPr>
+        <w:bidi w:val="0"/>
+        <w:jc w:val="left"/>
+        <w:rPr/>
+      </w:pPr>
+      <w:r>
+        <w:rPr/>
+        <w:t>what about posting is mandatory!? The first file should be accounts;</w:t>
+      </w:r>
+    </w:p>
+    <w:p>
+      <w:pPr>
+        <w:pStyle w:val="Normal"/>
+        <w:numPr>
+          <w:ilvl w:val="0"/>
+          <w:numId w:val="1"/>
+        </w:numPr>
+        <w:bidi w:val="0"/>
+        <w:jc w:val="left"/>
+        <w:rPr/>
+      </w:pPr>
+      <w:r>
+        <w:rPr/>
+        <w:t>disable step 2 if the template is SAP-W-mobel;</w:t>
+      </w:r>
+    </w:p>
+    <w:p>
+      <w:pPr>
+        <w:pStyle w:val="Normal"/>
+        <w:numPr>
+          <w:ilvl w:val="0"/>
+          <w:numId w:val="1"/>
+        </w:numPr>
+        <w:bidi w:val="0"/>
+        <w:jc w:val="left"/>
+        <w:rPr/>
+      </w:pPr>
+      <w:r>
+        <w:rPr/>
+        <w:t xml:space="preserve">fix nav-bar colors in mobile size; </w:t>
       </w:r>
     </w:p>
     <w:p>
@@ -270,7 +464,6 @@
         </w:tabs>
         <w:ind w:left="1140" w:hanging="360"/>
       </w:pPr>
-      <w:rPr/>
     </w:lvl>
     <w:lvl w:ilvl="1">
       <w:start w:val="1"/>
@@ -283,7 +476,6 @@
         </w:tabs>
         <w:ind w:left="1500" w:hanging="360"/>
       </w:pPr>
-      <w:rPr/>
     </w:lvl>
     <w:lvl w:ilvl="2">
       <w:start w:val="1"/>
@@ -296,7 +488,6 @@
         </w:tabs>
         <w:ind w:left="1860" w:hanging="360"/>
       </w:pPr>
-      <w:rPr/>
     </w:lvl>
     <w:lvl w:ilvl="3">
       <w:start w:val="1"/>
@@ -309,7 +500,6 @@
         </w:tabs>
         <w:ind w:left="2220" w:hanging="360"/>
       </w:pPr>
-      <w:rPr/>
     </w:lvl>
     <w:lvl w:ilvl="4">
       <w:start w:val="1"/>
@@ -322,7 +512,6 @@
         </w:tabs>
         <w:ind w:left="2580" w:hanging="360"/>
       </w:pPr>
-      <w:rPr/>
     </w:lvl>
     <w:lvl w:ilvl="5">
       <w:start w:val="1"/>
@@ -335,7 +524,6 @@
         </w:tabs>
         <w:ind w:left="2940" w:hanging="360"/>
       </w:pPr>
-      <w:rPr/>
     </w:lvl>
     <w:lvl w:ilvl="6">
       <w:start w:val="1"/>
@@ -348,7 +536,6 @@
         </w:tabs>
         <w:ind w:left="3300" w:hanging="360"/>
       </w:pPr>
-      <w:rPr/>
     </w:lvl>
     <w:lvl w:ilvl="7">
       <w:start w:val="1"/>
@@ -361,7 +548,6 @@
         </w:tabs>
         <w:ind w:left="3660" w:hanging="360"/>
       </w:pPr>
-      <w:rPr/>
     </w:lvl>
     <w:lvl w:ilvl="8">
       <w:start w:val="1"/>
@@ -374,7 +560,6 @@
         </w:tabs>
         <w:ind w:left="4020" w:hanging="360"/>
       </w:pPr>
-      <w:rPr/>
     </w:lvl>
   </w:abstractNum>
   <w:abstractNum w:abstractNumId="2">
@@ -512,6 +697,7 @@
       <w:rPr>
         <w:rFonts w:ascii="Liberation Serif" w:hAnsi="Liberation Serif" w:eastAsia="SimSun" w:cs="Mangal"/>
         <w:kern w:val="2"/>
+        <w:sz w:val="20"/>
         <w:szCs w:val="24"/>
         <w:lang w:val="en-US" w:eastAsia="zh-CN" w:bidi="hi-IN"/>
       </w:rPr>

</xml_diff>

<commit_message>
front-end import wizard v1.1.1
</commit_message>
<xml_diff>
--- a/References/TO-DO.docx
+++ b/References/TO-DO.docx
@@ -123,6 +123,38 @@
           <w:color w:val="00A933"/>
         </w:rPr>
         <w:t>in import posting get 6 fields from accounts table;</w:t>
+      </w:r>
+    </w:p>
+    <w:p>
+      <w:pPr>
+        <w:pStyle w:val="Normal"/>
+        <w:numPr>
+          <w:ilvl w:val="0"/>
+          <w:numId w:val="1"/>
+        </w:numPr>
+        <w:bidi w:val="0"/>
+        <w:jc w:val="left"/>
+        <w:rPr/>
+      </w:pPr>
+      <w:r>
+        <w:rPr/>
+        <w:t>RAM limit enhancement;</w:t>
+      </w:r>
+    </w:p>
+    <w:p>
+      <w:pPr>
+        <w:pStyle w:val="Normal"/>
+        <w:numPr>
+          <w:ilvl w:val="0"/>
+          <w:numId w:val="1"/>
+        </w:numPr>
+        <w:bidi w:val="0"/>
+        <w:jc w:val="left"/>
+        <w:rPr/>
+      </w:pPr>
+      <w:r>
+        <w:rPr/>
+        <w:t>decimal delimiter;</w:t>
       </w:r>
     </w:p>
     <w:p>
@@ -201,19 +233,7 @@
         <w:rPr>
           <w:color w:val="00A933"/>
         </w:rPr>
-        <w:t xml:space="preserve">add spinner </w:t>
-      </w:r>
-      <w:r>
-        <w:rPr>
-          <w:color w:val="00A933"/>
-        </w:rPr>
-        <w:t>in import while waiting</w:t>
-      </w:r>
-      <w:r>
-        <w:rPr>
-          <w:color w:val="00A933"/>
-        </w:rPr>
-        <w:t>;</w:t>
+        <w:t>add spinner in import while waiting;</w:t>
       </w:r>
     </w:p>
     <w:p>
@@ -714,7 +734,7 @@
     <w:pPr>
       <w:widowControl/>
       <w:suppressAutoHyphens w:val="true"/>
-      <w:overflowPunct w:val="false"/>
+      <w:overflowPunct w:val="true"/>
       <w:bidi w:val="0"/>
       <w:spacing w:before="0" w:after="0"/>
       <w:jc w:val="left"/>

</xml_diff>

<commit_message>
logger and errors enhancement
</commit_message>
<xml_diff>
--- a/References/TO-DO.docx
+++ b/References/TO-DO.docx
@@ -134,10 +134,14 @@
         </w:numPr>
         <w:bidi w:val="0"/>
         <w:jc w:val="left"/>
-        <w:rPr/>
-      </w:pPr>
-      <w:r>
-        <w:rPr/>
+        <w:rPr>
+          <w:color w:val="00A933"/>
+        </w:rPr>
+      </w:pPr>
+      <w:r>
+        <w:rPr>
+          <w:color w:val="00A933"/>
+        </w:rPr>
         <w:t>RAM limit enhancement;</w:t>
       </w:r>
     </w:p>
@@ -310,11 +314,151 @@
         </w:numPr>
         <w:bidi w:val="0"/>
         <w:jc w:val="left"/>
-        <w:rPr/>
-      </w:pPr>
-      <w:r>
-        <w:rPr/>
+        <w:rPr>
+          <w:color w:val="00A933"/>
+        </w:rPr>
+      </w:pPr>
+      <w:r>
+        <w:rPr>
+          <w:color w:val="00A933"/>
+        </w:rPr>
         <w:t>enhancement Error messages for import;</w:t>
+      </w:r>
+    </w:p>
+    <w:p>
+      <w:pPr>
+        <w:pStyle w:val="Normal"/>
+        <w:numPr>
+          <w:ilvl w:val="0"/>
+          <w:numId w:val="1"/>
+        </w:numPr>
+        <w:bidi w:val="0"/>
+        <w:jc w:val="left"/>
+        <w:rPr/>
+      </w:pPr>
+      <w:r>
+        <w:rPr/>
+        <w:t>step 3 character dutch;</w:t>
+      </w:r>
+    </w:p>
+    <w:p>
+      <w:pPr>
+        <w:pStyle w:val="Normal"/>
+        <w:numPr>
+          <w:ilvl w:val="0"/>
+          <w:numId w:val="1"/>
+        </w:numPr>
+        <w:bidi w:val="0"/>
+        <w:jc w:val="left"/>
+        <w:rPr>
+          <w:color w:val="00A933"/>
+        </w:rPr>
+      </w:pPr>
+      <w:r>
+        <w:rPr>
+          <w:color w:val="00A933"/>
+        </w:rPr>
+        <w:t>step 3 none parsed code;</w:t>
+      </w:r>
+    </w:p>
+    <w:p>
+      <w:pPr>
+        <w:pStyle w:val="Normal"/>
+        <w:numPr>
+          <w:ilvl w:val="0"/>
+          <w:numId w:val="1"/>
+        </w:numPr>
+        <w:bidi w:val="0"/>
+        <w:jc w:val="left"/>
+        <w:rPr>
+          <w:color w:val="00A933"/>
+        </w:rPr>
+      </w:pPr>
+      <w:r>
+        <w:rPr>
+          <w:color w:val="00A933"/>
+        </w:rPr>
+        <w:t>step 1 increase width for upload;</w:t>
+      </w:r>
+    </w:p>
+    <w:p>
+      <w:pPr>
+        <w:pStyle w:val="Normal"/>
+        <w:numPr>
+          <w:ilvl w:val="0"/>
+          <w:numId w:val="1"/>
+        </w:numPr>
+        <w:bidi w:val="0"/>
+        <w:jc w:val="left"/>
+        <w:rPr>
+          <w:color w:val="00A933"/>
+        </w:rPr>
+      </w:pPr>
+      <w:r>
+        <w:rPr>
+          <w:color w:val="00A933"/>
+        </w:rPr>
+        <w:t>step 1 upload not advanced;</w:t>
+      </w:r>
+    </w:p>
+    <w:p>
+      <w:pPr>
+        <w:pStyle w:val="Normal"/>
+        <w:numPr>
+          <w:ilvl w:val="0"/>
+          <w:numId w:val="1"/>
+        </w:numPr>
+        <w:bidi w:val="0"/>
+        <w:jc w:val="left"/>
+        <w:rPr>
+          <w:color w:val="00A933"/>
+        </w:rPr>
+      </w:pPr>
+      <w:r>
+        <w:rPr>
+          <w:color w:val="00A933"/>
+        </w:rPr>
+        <w:t>file name in card body section, center;</w:t>
+      </w:r>
+    </w:p>
+    <w:p>
+      <w:pPr>
+        <w:pStyle w:val="Normal"/>
+        <w:numPr>
+          <w:ilvl w:val="0"/>
+          <w:numId w:val="1"/>
+        </w:numPr>
+        <w:bidi w:val="0"/>
+        <w:jc w:val="left"/>
+        <w:rPr>
+          <w:color w:val="00A933"/>
+        </w:rPr>
+      </w:pPr>
+      <w:r>
+        <w:rPr>
+          <w:color w:val="00A933"/>
+        </w:rPr>
+        <w:t>accounts mapping fix in step 3 create default template;</w:t>
+      </w:r>
+    </w:p>
+    <w:p>
+      <w:pPr>
+        <w:pStyle w:val="Normal"/>
+        <w:numPr>
+          <w:ilvl w:val="0"/>
+          <w:numId w:val="1"/>
+        </w:numPr>
+        <w:bidi w:val="0"/>
+        <w:jc w:val="left"/>
+        <w:rPr>
+          <w:color w:val="00A933"/>
+        </w:rPr>
+      </w:pPr>
+      <w:r>
+        <w:rPr>
+          <w:color w:val="00A933"/>
+        </w:rPr>
+        <w:t xml:space="preserve">in posting mapping values not repeated; </w:t>
       </w:r>
     </w:p>
     <w:p>
@@ -525,7 +669,15 @@
       </w:pPr>
       <w:r>
         <w:rPr/>
-        <w:t>add CSV delimiter and quote type in first step;</w:t>
+        <w:t xml:space="preserve">add CSV delimiter and quote type in first step </w:t>
+      </w:r>
+      <w:r>
+        <w:rPr/>
+        <w:t>or auto-detect</w:t>
+      </w:r>
+      <w:r>
+        <w:rPr/>
+        <w:t>;</w:t>
       </w:r>
     </w:p>
     <w:p>
@@ -896,6 +1048,12 @@
           <w:color w:val="00A933"/>
         </w:rPr>
       </w:pPr>
+      <w:r>
+        <w:rPr>
+          <w:color w:val="00A933"/>
+        </w:rPr>
+        <w:t>s</w:t>
+      </w:r>
       <w:r>
         <w:rPr>
           <w:color w:val="00A933"/>

</xml_diff>

<commit_message>
set encoding for stream  and real row number
</commit_message>
<xml_diff>
--- a/References/TO-DO.docx
+++ b/References/TO-DO.docx
@@ -334,10 +334,14 @@
         </w:numPr>
         <w:bidi w:val="0"/>
         <w:jc w:val="left"/>
-        <w:rPr/>
-      </w:pPr>
-      <w:r>
-        <w:rPr/>
+        <w:rPr>
+          <w:color w:val="00A933"/>
+        </w:rPr>
+      </w:pPr>
+      <w:r>
+        <w:rPr>
+          <w:color w:val="00A933"/>
+        </w:rPr>
         <w:t>step 3 character dutch;</w:t>
       </w:r>
     </w:p>
@@ -669,15 +673,7 @@
       </w:pPr>
       <w:r>
         <w:rPr/>
-        <w:t xml:space="preserve">add CSV delimiter and quote type in first step </w:t>
-      </w:r>
-      <w:r>
-        <w:rPr/>
-        <w:t>or auto-detect</w:t>
-      </w:r>
-      <w:r>
-        <w:rPr/>
-        <w:t>;</w:t>
+        <w:t>add CSV delimiter and quote type in first step or auto-detect;</w:t>
       </w:r>
     </w:p>
     <w:p>
@@ -1052,13 +1048,7 @@
         <w:rPr>
           <w:color w:val="00A933"/>
         </w:rPr>
-        <w:t>s</w:t>
-      </w:r>
-      <w:r>
-        <w:rPr>
-          <w:color w:val="00A933"/>
-        </w:rPr>
-        <w:t xml:space="preserve">elect localization just for </w:t>
+        <w:t xml:space="preserve">select localization just for </w:t>
       </w:r>
       <w:r>
         <w:rPr>
@@ -1377,7 +1367,7 @@
     <w:pPr>
       <w:widowControl/>
       <w:suppressAutoHyphens w:val="true"/>
-      <w:overflowPunct w:val="false"/>
+      <w:overflowPunct w:val="true"/>
       <w:bidi w:val="0"/>
       <w:spacing w:before="0" w:after="0"/>
       <w:jc w:val="left"/>

</xml_diff>

<commit_message>
number parse error and design fixing
</commit_message>
<xml_diff>
--- a/References/TO-DO.docx
+++ b/References/TO-DO.docx
@@ -521,11 +521,88 @@
         </w:numPr>
         <w:bidi w:val="0"/>
         <w:jc w:val="left"/>
-        <w:rPr/>
-      </w:pPr>
-      <w:r>
-        <w:rPr/>
-        <w:t>sync csv posting import and excel import and try extract common parts to isolated function;</w:t>
+        <w:rPr>
+          <w:color w:val="00A933"/>
+        </w:rPr>
+      </w:pPr>
+      <w:r>
+        <w:rPr>
+          <w:rFonts w:eastAsia="SimSun" w:cs="Mangal"/>
+          <w:color w:val="00A933"/>
+          <w:kern w:val="2"/>
+          <w:sz w:val="24"/>
+          <w:szCs w:val="24"/>
+          <w:lang w:val="en-US" w:eastAsia="zh-CN" w:bidi="hi-IN"/>
+        </w:rPr>
+        <w:t>if parse decimal return NaN, reject error with index;</w:t>
+      </w:r>
+    </w:p>
+    <w:p>
+      <w:pPr>
+        <w:pStyle w:val="Normal"/>
+        <w:numPr>
+          <w:ilvl w:val="0"/>
+          <w:numId w:val="1"/>
+        </w:numPr>
+        <w:bidi w:val="0"/>
+        <w:jc w:val="left"/>
+        <w:rPr>
+          <w:color w:val="00A933"/>
+        </w:rPr>
+      </w:pPr>
+      <w:r>
+        <w:rPr>
+          <w:rFonts w:eastAsia="SimSun" w:cs="Mangal"/>
+          <w:color w:val="00A933"/>
+          <w:kern w:val="2"/>
+          <w:sz w:val="24"/>
+          <w:szCs w:val="24"/>
+          <w:lang w:val="en-US" w:eastAsia="zh-CN" w:bidi="hi-IN"/>
+        </w:rPr>
+        <w:t>step 1 : uploader design fixing;</w:t>
+      </w:r>
+    </w:p>
+    <w:p>
+      <w:pPr>
+        <w:pStyle w:val="Normal"/>
+        <w:numPr>
+          <w:ilvl w:val="0"/>
+          <w:numId w:val="1"/>
+        </w:numPr>
+        <w:bidi w:val="0"/>
+        <w:jc w:val="left"/>
+        <w:rPr/>
+      </w:pPr>
+      <w:r>
+        <w:rPr>
+          <w:rFonts w:eastAsia="SimSun" w:cs="Mangal"/>
+          <w:color w:val="auto"/>
+          <w:kern w:val="2"/>
+          <w:sz w:val="24"/>
+          <w:szCs w:val="24"/>
+          <w:lang w:val="en-US" w:eastAsia="zh-CN" w:bidi="hi-IN"/>
+        </w:rPr>
+        <w:t>choose template is mandatory;</w:t>
+      </w:r>
+    </w:p>
+    <w:p>
+      <w:pPr>
+        <w:pStyle w:val="Normal"/>
+        <w:numPr>
+          <w:ilvl w:val="0"/>
+          <w:numId w:val="1"/>
+        </w:numPr>
+        <w:bidi w:val="0"/>
+        <w:jc w:val="left"/>
+        <w:rPr>
+          <w:color w:val="FF0000"/>
+        </w:rPr>
+      </w:pPr>
+      <w:r>
+        <w:rPr>
+          <w:color w:val="FF0000"/>
+        </w:rPr>
+        <w:t>sync csv posting import and excel import and try extract common parts to isolated function; diffirent libraries!</w:t>
       </w:r>
     </w:p>
     <w:p>
@@ -1066,6 +1143,276 @@
           <w:color w:val="00A933"/>
         </w:rPr>
         <w:t xml:space="preserve"> files;</w:t>
+      </w:r>
+    </w:p>
+    <w:p>
+      <w:pPr>
+        <w:pStyle w:val="Normal"/>
+        <w:numPr>
+          <w:ilvl w:val="0"/>
+          <w:numId w:val="1"/>
+        </w:numPr>
+        <w:bidi w:val="0"/>
+        <w:jc w:val="left"/>
+        <w:rPr>
+          <w:rFonts w:ascii="Liberation Serif" w:hAnsi="Liberation Serif" w:eastAsia="SimSun" w:cs="Mangal"/>
+          <w:color w:val="auto"/>
+          <w:kern w:val="2"/>
+          <w:sz w:val="24"/>
+          <w:szCs w:val="24"/>
+          <w:lang w:val="en-US" w:eastAsia="zh-CN" w:bidi="hi-IN"/>
+        </w:rPr>
+      </w:pPr>
+      <w:r>
+        <w:rPr>
+          <w:rFonts w:eastAsia="SimSun" w:cs="Mangal"/>
+          <w:color w:val="auto"/>
+          <w:kern w:val="2"/>
+          <w:sz w:val="24"/>
+          <w:szCs w:val="24"/>
+          <w:lang w:val="en-US" w:eastAsia="zh-CN" w:bidi="hi-IN"/>
+        </w:rPr>
+        <w:t>create auth tables in DB;</w:t>
+      </w:r>
+    </w:p>
+    <w:p>
+      <w:pPr>
+        <w:pStyle w:val="Normal"/>
+        <w:numPr>
+          <w:ilvl w:val="0"/>
+          <w:numId w:val="1"/>
+        </w:numPr>
+        <w:bidi w:val="0"/>
+        <w:jc w:val="left"/>
+        <w:rPr>
+          <w:rFonts w:ascii="Liberation Serif" w:hAnsi="Liberation Serif" w:eastAsia="SimSun" w:cs="Mangal"/>
+          <w:color w:val="auto"/>
+          <w:kern w:val="2"/>
+          <w:sz w:val="24"/>
+          <w:szCs w:val="24"/>
+          <w:lang w:val="en-US" w:eastAsia="zh-CN" w:bidi="hi-IN"/>
+        </w:rPr>
+      </w:pPr>
+      <w:r>
+        <w:rPr>
+          <w:rFonts w:eastAsia="SimSun" w:cs="Mangal"/>
+          <w:color w:val="auto"/>
+          <w:kern w:val="2"/>
+          <w:sz w:val="24"/>
+          <w:szCs w:val="24"/>
+          <w:lang w:val="en-US" w:eastAsia="zh-CN" w:bidi="hi-IN"/>
+        </w:rPr>
+        <w:t>add local login strategy  with passport in back-end;</w:t>
+      </w:r>
+    </w:p>
+    <w:p>
+      <w:pPr>
+        <w:pStyle w:val="Normal"/>
+        <w:numPr>
+          <w:ilvl w:val="0"/>
+          <w:numId w:val="1"/>
+        </w:numPr>
+        <w:bidi w:val="0"/>
+        <w:jc w:val="left"/>
+        <w:rPr>
+          <w:rFonts w:ascii="Liberation Serif" w:hAnsi="Liberation Serif" w:eastAsia="SimSun" w:cs="Mangal"/>
+          <w:color w:val="auto"/>
+          <w:kern w:val="2"/>
+          <w:sz w:val="24"/>
+          <w:szCs w:val="24"/>
+          <w:lang w:val="en-US" w:eastAsia="zh-CN" w:bidi="hi-IN"/>
+        </w:rPr>
+      </w:pPr>
+      <w:r>
+        <w:rPr>
+          <w:rFonts w:eastAsia="SimSun" w:cs="Mangal"/>
+          <w:color w:val="auto"/>
+          <w:kern w:val="2"/>
+          <w:sz w:val="24"/>
+          <w:szCs w:val="24"/>
+          <w:lang w:val="en-US" w:eastAsia="zh-CN" w:bidi="hi-IN"/>
+        </w:rPr>
+        <w:t>create login and register APIs;</w:t>
+      </w:r>
+    </w:p>
+    <w:p>
+      <w:pPr>
+        <w:pStyle w:val="Normal"/>
+        <w:numPr>
+          <w:ilvl w:val="0"/>
+          <w:numId w:val="1"/>
+        </w:numPr>
+        <w:bidi w:val="0"/>
+        <w:jc w:val="left"/>
+        <w:rPr>
+          <w:rFonts w:ascii="Liberation Serif" w:hAnsi="Liberation Serif" w:eastAsia="SimSun" w:cs="Mangal"/>
+          <w:color w:val="auto"/>
+          <w:kern w:val="2"/>
+          <w:sz w:val="24"/>
+          <w:szCs w:val="24"/>
+          <w:lang w:val="en-US" w:eastAsia="zh-CN" w:bidi="hi-IN"/>
+        </w:rPr>
+      </w:pPr>
+      <w:r>
+        <w:rPr>
+          <w:rFonts w:eastAsia="SimSun" w:cs="Mangal"/>
+          <w:color w:val="auto"/>
+          <w:kern w:val="2"/>
+          <w:sz w:val="24"/>
+          <w:szCs w:val="24"/>
+          <w:lang w:val="en-US" w:eastAsia="zh-CN" w:bidi="hi-IN"/>
+        </w:rPr>
+        <w:t>create authorization middle-wear based on role;</w:t>
+      </w:r>
+    </w:p>
+    <w:p>
+      <w:pPr>
+        <w:pStyle w:val="Normal"/>
+        <w:numPr>
+          <w:ilvl w:val="0"/>
+          <w:numId w:val="1"/>
+        </w:numPr>
+        <w:bidi w:val="0"/>
+        <w:jc w:val="left"/>
+        <w:rPr>
+          <w:rFonts w:ascii="Liberation Serif" w:hAnsi="Liberation Serif" w:eastAsia="SimSun" w:cs="Mangal"/>
+          <w:color w:val="auto"/>
+          <w:kern w:val="2"/>
+          <w:sz w:val="24"/>
+          <w:szCs w:val="24"/>
+          <w:lang w:val="en-US" w:eastAsia="zh-CN" w:bidi="hi-IN"/>
+        </w:rPr>
+      </w:pPr>
+      <w:r>
+        <w:rPr>
+          <w:rFonts w:eastAsia="SimSun" w:cs="Mangal"/>
+          <w:color w:val="auto"/>
+          <w:kern w:val="2"/>
+          <w:sz w:val="24"/>
+          <w:szCs w:val="24"/>
+          <w:lang w:val="en-US" w:eastAsia="zh-CN" w:bidi="hi-IN"/>
+        </w:rPr>
+        <w:t>create login page in front-end;</w:t>
+      </w:r>
+    </w:p>
+    <w:p>
+      <w:pPr>
+        <w:pStyle w:val="Normal"/>
+        <w:numPr>
+          <w:ilvl w:val="0"/>
+          <w:numId w:val="1"/>
+        </w:numPr>
+        <w:bidi w:val="0"/>
+        <w:jc w:val="left"/>
+        <w:rPr>
+          <w:rFonts w:ascii="Liberation Serif" w:hAnsi="Liberation Serif" w:eastAsia="SimSun" w:cs="Mangal"/>
+          <w:color w:val="auto"/>
+          <w:kern w:val="2"/>
+          <w:sz w:val="24"/>
+          <w:szCs w:val="24"/>
+          <w:lang w:val="en-US" w:eastAsia="zh-CN" w:bidi="hi-IN"/>
+        </w:rPr>
+      </w:pPr>
+      <w:r>
+        <w:rPr>
+          <w:rFonts w:eastAsia="SimSun" w:cs="Mangal"/>
+          <w:color w:val="auto"/>
+          <w:kern w:val="2"/>
+          <w:sz w:val="24"/>
+          <w:szCs w:val="24"/>
+          <w:lang w:val="en-US" w:eastAsia="zh-CN" w:bidi="hi-IN"/>
+        </w:rPr>
+        <w:t>create add new user in admin section in front-end;</w:t>
+      </w:r>
+    </w:p>
+    <w:p>
+      <w:pPr>
+        <w:pStyle w:val="Normal"/>
+        <w:numPr>
+          <w:ilvl w:val="0"/>
+          <w:numId w:val="1"/>
+        </w:numPr>
+        <w:bidi w:val="0"/>
+        <w:jc w:val="left"/>
+        <w:rPr>
+          <w:rFonts w:ascii="Liberation Serif" w:hAnsi="Liberation Serif" w:eastAsia="SimSun" w:cs="Mangal"/>
+          <w:color w:val="auto"/>
+          <w:kern w:val="2"/>
+          <w:sz w:val="24"/>
+          <w:szCs w:val="24"/>
+          <w:lang w:val="en-US" w:eastAsia="zh-CN" w:bidi="hi-IN"/>
+        </w:rPr>
+      </w:pPr>
+      <w:r>
+        <w:rPr>
+          <w:rFonts w:eastAsia="SimSun" w:cs="Mangal"/>
+          <w:color w:val="auto"/>
+          <w:kern w:val="2"/>
+          <w:sz w:val="24"/>
+          <w:szCs w:val="24"/>
+          <w:lang w:val="en-US" w:eastAsia="zh-CN" w:bidi="hi-IN"/>
+        </w:rPr>
+        <w:t xml:space="preserve">create basic home page; </w:t>
+      </w:r>
+    </w:p>
+    <w:p>
+      <w:pPr>
+        <w:pStyle w:val="Normal"/>
+        <w:numPr>
+          <w:ilvl w:val="0"/>
+          <w:numId w:val="1"/>
+        </w:numPr>
+        <w:bidi w:val="0"/>
+        <w:jc w:val="left"/>
+        <w:rPr>
+          <w:rFonts w:ascii="Liberation Serif" w:hAnsi="Liberation Serif" w:eastAsia="SimSun" w:cs="Mangal"/>
+          <w:color w:val="auto"/>
+          <w:kern w:val="2"/>
+          <w:sz w:val="24"/>
+          <w:szCs w:val="24"/>
+          <w:lang w:val="en-US" w:eastAsia="zh-CN" w:bidi="hi-IN"/>
+        </w:rPr>
+      </w:pPr>
+      <w:r>
+        <w:rPr>
+          <w:rFonts w:eastAsia="SimSun" w:cs="Mangal"/>
+          <w:color w:val="auto"/>
+          <w:kern w:val="2"/>
+          <w:sz w:val="24"/>
+          <w:szCs w:val="24"/>
+          <w:lang w:val="en-US" w:eastAsia="zh-CN" w:bidi="hi-IN"/>
+        </w:rPr>
+        <w:t>create prefix schema in DB when create new manager user;</w:t>
+      </w:r>
+    </w:p>
+    <w:p>
+      <w:pPr>
+        <w:pStyle w:val="Normal"/>
+        <w:numPr>
+          <w:ilvl w:val="0"/>
+          <w:numId w:val="1"/>
+        </w:numPr>
+        <w:bidi w:val="0"/>
+        <w:jc w:val="left"/>
+        <w:rPr>
+          <w:rFonts w:ascii="Liberation Serif" w:hAnsi="Liberation Serif" w:eastAsia="SimSun" w:cs="Mangal"/>
+          <w:color w:val="auto"/>
+          <w:kern w:val="2"/>
+          <w:sz w:val="24"/>
+          <w:szCs w:val="24"/>
+          <w:lang w:val="en-US" w:eastAsia="zh-CN" w:bidi="hi-IN"/>
+        </w:rPr>
+      </w:pPr>
+      <w:r>
+        <w:rPr>
+          <w:rFonts w:eastAsia="SimSun" w:cs="Mangal"/>
+          <w:color w:val="auto"/>
+          <w:kern w:val="2"/>
+          <w:sz w:val="24"/>
+          <w:szCs w:val="24"/>
+          <w:lang w:val="en-US" w:eastAsia="zh-CN" w:bidi="hi-IN"/>
+        </w:rPr>
+        <w:t>get sequelize connection based on logged-in user; now for managers only;</w:t>
       </w:r>
     </w:p>
     <w:p>
@@ -1367,7 +1714,7 @@
     <w:pPr>
       <w:widowControl/>
       <w:suppressAutoHyphens w:val="true"/>
-      <w:overflowPunct w:val="true"/>
+      <w:overflowPunct w:val="false"/>
       <w:bidi w:val="0"/>
       <w:spacing w:before="0" w:after="0"/>
       <w:jc w:val="left"/>

</xml_diff>

<commit_message>
build front-end for error enhancment
</commit_message>
<xml_diff>
--- a/References/TO-DO.docx
+++ b/References/TO-DO.docx
@@ -1173,6 +1173,186 @@
           <w:lang w:val="en-US" w:eastAsia="zh-CN" w:bidi="hi-IN"/>
         </w:rPr>
         <w:t>create auth tables in DB;</w:t>
+      </w:r>
+    </w:p>
+    <w:p>
+      <w:pPr>
+        <w:pStyle w:val="Normal"/>
+        <w:numPr>
+          <w:ilvl w:val="0"/>
+          <w:numId w:val="1"/>
+        </w:numPr>
+        <w:bidi w:val="0"/>
+        <w:jc w:val="left"/>
+        <w:rPr>
+          <w:rFonts w:ascii="Liberation Serif" w:hAnsi="Liberation Serif" w:eastAsia="SimSun" w:cs="Mangal"/>
+          <w:color w:val="auto"/>
+          <w:kern w:val="2"/>
+          <w:sz w:val="24"/>
+          <w:szCs w:val="24"/>
+          <w:lang w:val="en-US" w:eastAsia="zh-CN" w:bidi="hi-IN"/>
+        </w:rPr>
+      </w:pPr>
+      <w:r>
+        <w:rPr>
+          <w:rFonts w:eastAsia="SimSun" w:cs="Mangal"/>
+          <w:color w:val="auto"/>
+          <w:kern w:val="2"/>
+          <w:sz w:val="24"/>
+          <w:szCs w:val="24"/>
+          <w:lang w:val="en-US" w:eastAsia="zh-CN" w:bidi="hi-IN"/>
+        </w:rPr>
+        <w:t>users is soft delete;</w:t>
+      </w:r>
+    </w:p>
+    <w:p>
+      <w:pPr>
+        <w:pStyle w:val="Normal"/>
+        <w:numPr>
+          <w:ilvl w:val="0"/>
+          <w:numId w:val="1"/>
+        </w:numPr>
+        <w:bidi w:val="0"/>
+        <w:jc w:val="left"/>
+        <w:rPr>
+          <w:rFonts w:ascii="Liberation Serif" w:hAnsi="Liberation Serif" w:eastAsia="SimSun" w:cs="Mangal"/>
+          <w:color w:val="auto"/>
+          <w:kern w:val="2"/>
+          <w:sz w:val="24"/>
+          <w:szCs w:val="24"/>
+          <w:lang w:val="en-US" w:eastAsia="zh-CN" w:bidi="hi-IN"/>
+        </w:rPr>
+      </w:pPr>
+      <w:r>
+        <w:rPr>
+          <w:rFonts w:eastAsia="SimSun" w:cs="Mangal"/>
+          <w:color w:val="auto"/>
+          <w:kern w:val="2"/>
+          <w:sz w:val="24"/>
+          <w:szCs w:val="24"/>
+          <w:lang w:val="en-US" w:eastAsia="zh-CN" w:bidi="hi-IN"/>
+        </w:rPr>
+        <w:t>add users expire date;</w:t>
+      </w:r>
+    </w:p>
+    <w:p>
+      <w:pPr>
+        <w:pStyle w:val="Normal"/>
+        <w:numPr>
+          <w:ilvl w:val="0"/>
+          <w:numId w:val="1"/>
+        </w:numPr>
+        <w:bidi w:val="0"/>
+        <w:jc w:val="left"/>
+        <w:rPr>
+          <w:rFonts w:ascii="Liberation Serif" w:hAnsi="Liberation Serif" w:eastAsia="SimSun" w:cs="Mangal"/>
+          <w:color w:val="auto"/>
+          <w:kern w:val="2"/>
+          <w:sz w:val="24"/>
+          <w:szCs w:val="24"/>
+          <w:lang w:val="en-US" w:eastAsia="zh-CN" w:bidi="hi-IN"/>
+        </w:rPr>
+      </w:pPr>
+      <w:r>
+        <w:rPr>
+          <w:rFonts w:eastAsia="SimSun" w:cs="Mangal"/>
+          <w:color w:val="auto"/>
+          <w:kern w:val="2"/>
+          <w:sz w:val="24"/>
+          <w:szCs w:val="24"/>
+          <w:lang w:val="en-US" w:eastAsia="zh-CN" w:bidi="hi-IN"/>
+        </w:rPr>
+        <w:t>login based on email;</w:t>
+      </w:r>
+    </w:p>
+    <w:p>
+      <w:pPr>
+        <w:pStyle w:val="Normal"/>
+        <w:numPr>
+          <w:ilvl w:val="0"/>
+          <w:numId w:val="1"/>
+        </w:numPr>
+        <w:bidi w:val="0"/>
+        <w:jc w:val="left"/>
+        <w:rPr>
+          <w:rFonts w:ascii="Liberation Serif" w:hAnsi="Liberation Serif" w:eastAsia="SimSun" w:cs="Mangal"/>
+          <w:color w:val="auto"/>
+          <w:kern w:val="2"/>
+          <w:sz w:val="24"/>
+          <w:szCs w:val="24"/>
+          <w:lang w:val="en-US" w:eastAsia="zh-CN" w:bidi="hi-IN"/>
+        </w:rPr>
+      </w:pPr>
+      <w:r>
+        <w:rPr>
+          <w:rFonts w:eastAsia="SimSun" w:cs="Mangal"/>
+          <w:color w:val="auto"/>
+          <w:kern w:val="2"/>
+          <w:sz w:val="24"/>
+          <w:szCs w:val="24"/>
+          <w:lang w:val="en-US" w:eastAsia="zh-CN" w:bidi="hi-IN"/>
+        </w:rPr>
+        <w:t>email must be unique in DB;</w:t>
+      </w:r>
+    </w:p>
+    <w:p>
+      <w:pPr>
+        <w:pStyle w:val="Normal"/>
+        <w:numPr>
+          <w:ilvl w:val="0"/>
+          <w:numId w:val="1"/>
+        </w:numPr>
+        <w:bidi w:val="0"/>
+        <w:jc w:val="left"/>
+        <w:rPr>
+          <w:rFonts w:ascii="Liberation Serif" w:hAnsi="Liberation Serif" w:eastAsia="SimSun" w:cs="Mangal"/>
+          <w:color w:val="auto"/>
+          <w:kern w:val="2"/>
+          <w:sz w:val="24"/>
+          <w:szCs w:val="24"/>
+          <w:lang w:val="en-US" w:eastAsia="zh-CN" w:bidi="hi-IN"/>
+        </w:rPr>
+      </w:pPr>
+      <w:r>
+        <w:rPr>
+          <w:rFonts w:eastAsia="SimSun" w:cs="Mangal"/>
+          <w:color w:val="auto"/>
+          <w:kern w:val="2"/>
+          <w:sz w:val="24"/>
+          <w:szCs w:val="24"/>
+          <w:lang w:val="en-US" w:eastAsia="zh-CN" w:bidi="hi-IN"/>
+        </w:rPr>
+        <w:t>procedure is soft delete;</w:t>
+      </w:r>
+    </w:p>
+    <w:p>
+      <w:pPr>
+        <w:pStyle w:val="Normal"/>
+        <w:numPr>
+          <w:ilvl w:val="0"/>
+          <w:numId w:val="1"/>
+        </w:numPr>
+        <w:bidi w:val="0"/>
+        <w:jc w:val="left"/>
+        <w:rPr>
+          <w:rFonts w:ascii="Liberation Serif" w:hAnsi="Liberation Serif" w:eastAsia="SimSun" w:cs="Mangal"/>
+          <w:color w:val="auto"/>
+          <w:kern w:val="2"/>
+          <w:sz w:val="24"/>
+          <w:szCs w:val="24"/>
+          <w:lang w:val="en-US" w:eastAsia="zh-CN" w:bidi="hi-IN"/>
+        </w:rPr>
+      </w:pPr>
+      <w:r>
+        <w:rPr>
+          <w:rFonts w:eastAsia="SimSun" w:cs="Mangal"/>
+          <w:color w:val="auto"/>
+          <w:kern w:val="2"/>
+          <w:sz w:val="24"/>
+          <w:szCs w:val="24"/>
+          <w:lang w:val="en-US" w:eastAsia="zh-CN" w:bidi="hi-IN"/>
+        </w:rPr>
+        <w:t>if admin not found add admin record: admin, admin</w:t>
       </w:r>
     </w:p>
     <w:p>

</xml_diff>

<commit_message>
create default admin, and sync db alter, finishing repo
</commit_message>
<xml_diff>
--- a/References/TO-DO.docx
+++ b/References/TO-DO.docx
@@ -1143,6 +1143,36 @@
           <w:color w:val="00A933"/>
         </w:rPr>
         <w:t xml:space="preserve"> files;</w:t>
+      </w:r>
+    </w:p>
+    <w:p>
+      <w:pPr>
+        <w:pStyle w:val="Normal"/>
+        <w:numPr>
+          <w:ilvl w:val="0"/>
+          <w:numId w:val="1"/>
+        </w:numPr>
+        <w:bidi w:val="0"/>
+        <w:jc w:val="left"/>
+        <w:rPr>
+          <w:rFonts w:ascii="Liberation Serif" w:hAnsi="Liberation Serif" w:eastAsia="SimSun" w:cs="Mangal"/>
+          <w:color w:val="auto"/>
+          <w:kern w:val="2"/>
+          <w:sz w:val="24"/>
+          <w:szCs w:val="24"/>
+          <w:lang w:val="en-US" w:eastAsia="zh-CN" w:bidi="hi-IN"/>
+        </w:rPr>
+      </w:pPr>
+      <w:r>
+        <w:rPr>
+          <w:rFonts w:eastAsia="SimSun" w:cs="Mangal"/>
+          <w:color w:val="auto"/>
+          <w:kern w:val="2"/>
+          <w:sz w:val="24"/>
+          <w:szCs w:val="24"/>
+          <w:lang w:val="en-US" w:eastAsia="zh-CN" w:bidi="hi-IN"/>
+        </w:rPr>
+        <w:t>localization, default is DE(,) or US(.);</w:t>
       </w:r>
     </w:p>
     <w:p>

</xml_diff>

<commit_message>
company code not mandatory, login
</commit_message>
<xml_diff>
--- a/References/TO-DO.docx
+++ b/References/TO-DO.docx
@@ -1185,6 +1185,81 @@
         <w:bidi w:val="0"/>
         <w:jc w:val="left"/>
         <w:rPr>
+          <w:color w:val="00A933"/>
+        </w:rPr>
+      </w:pPr>
+      <w:r>
+        <w:rPr>
+          <w:rFonts w:eastAsia="SimSun" w:cs="Mangal"/>
+          <w:color w:val="00A933"/>
+          <w:kern w:val="2"/>
+          <w:sz w:val="24"/>
+          <w:szCs w:val="24"/>
+          <w:lang w:val="en-US" w:eastAsia="zh-CN" w:bidi="hi-IN"/>
+        </w:rPr>
+        <w:t>create auth tables in DB;</w:t>
+      </w:r>
+    </w:p>
+    <w:p>
+      <w:pPr>
+        <w:pStyle w:val="Normal"/>
+        <w:numPr>
+          <w:ilvl w:val="0"/>
+          <w:numId w:val="1"/>
+        </w:numPr>
+        <w:bidi w:val="0"/>
+        <w:jc w:val="left"/>
+        <w:rPr>
+          <w:color w:val="00A933"/>
+        </w:rPr>
+      </w:pPr>
+      <w:r>
+        <w:rPr>
+          <w:rFonts w:eastAsia="SimSun" w:cs="Mangal"/>
+          <w:color w:val="00A933"/>
+          <w:kern w:val="2"/>
+          <w:sz w:val="24"/>
+          <w:szCs w:val="24"/>
+          <w:lang w:val="en-US" w:eastAsia="zh-CN" w:bidi="hi-IN"/>
+        </w:rPr>
+        <w:t>users is soft delete;</w:t>
+      </w:r>
+    </w:p>
+    <w:p>
+      <w:pPr>
+        <w:pStyle w:val="Normal"/>
+        <w:numPr>
+          <w:ilvl w:val="0"/>
+          <w:numId w:val="1"/>
+        </w:numPr>
+        <w:bidi w:val="0"/>
+        <w:jc w:val="left"/>
+        <w:rPr>
+          <w:color w:val="00A933"/>
+        </w:rPr>
+      </w:pPr>
+      <w:r>
+        <w:rPr>
+          <w:rFonts w:eastAsia="SimSun" w:cs="Mangal"/>
+          <w:color w:val="00A933"/>
+          <w:kern w:val="2"/>
+          <w:sz w:val="24"/>
+          <w:szCs w:val="24"/>
+          <w:lang w:val="en-US" w:eastAsia="zh-CN" w:bidi="hi-IN"/>
+        </w:rPr>
+        <w:t>add users expire date;</w:t>
+      </w:r>
+    </w:p>
+    <w:p>
+      <w:pPr>
+        <w:pStyle w:val="Normal"/>
+        <w:numPr>
+          <w:ilvl w:val="0"/>
+          <w:numId w:val="1"/>
+        </w:numPr>
+        <w:bidi w:val="0"/>
+        <w:jc w:val="left"/>
+        <w:rPr>
           <w:rFonts w:ascii="Liberation Serif" w:hAnsi="Liberation Serif" w:eastAsia="SimSun" w:cs="Mangal"/>
           <w:color w:val="auto"/>
           <w:kern w:val="2"/>
@@ -1202,7 +1277,7 @@
           <w:szCs w:val="24"/>
           <w:lang w:val="en-US" w:eastAsia="zh-CN" w:bidi="hi-IN"/>
         </w:rPr>
-        <w:t>create auth tables in DB;</w:t>
+        <w:t>login based on email;</w:t>
       </w:r>
     </w:p>
     <w:p>
@@ -1232,7 +1307,7 @@
           <w:szCs w:val="24"/>
           <w:lang w:val="en-US" w:eastAsia="zh-CN" w:bidi="hi-IN"/>
         </w:rPr>
-        <w:t>users is soft delete;</w:t>
+        <w:t>email must be unique in DB;</w:t>
       </w:r>
     </w:p>
     <w:p>
@@ -1262,96 +1337,6 @@
           <w:szCs w:val="24"/>
           <w:lang w:val="en-US" w:eastAsia="zh-CN" w:bidi="hi-IN"/>
         </w:rPr>
-        <w:t>add users expire date;</w:t>
-      </w:r>
-    </w:p>
-    <w:p>
-      <w:pPr>
-        <w:pStyle w:val="Normal"/>
-        <w:numPr>
-          <w:ilvl w:val="0"/>
-          <w:numId w:val="1"/>
-        </w:numPr>
-        <w:bidi w:val="0"/>
-        <w:jc w:val="left"/>
-        <w:rPr>
-          <w:rFonts w:ascii="Liberation Serif" w:hAnsi="Liberation Serif" w:eastAsia="SimSun" w:cs="Mangal"/>
-          <w:color w:val="auto"/>
-          <w:kern w:val="2"/>
-          <w:sz w:val="24"/>
-          <w:szCs w:val="24"/>
-          <w:lang w:val="en-US" w:eastAsia="zh-CN" w:bidi="hi-IN"/>
-        </w:rPr>
-      </w:pPr>
-      <w:r>
-        <w:rPr>
-          <w:rFonts w:eastAsia="SimSun" w:cs="Mangal"/>
-          <w:color w:val="auto"/>
-          <w:kern w:val="2"/>
-          <w:sz w:val="24"/>
-          <w:szCs w:val="24"/>
-          <w:lang w:val="en-US" w:eastAsia="zh-CN" w:bidi="hi-IN"/>
-        </w:rPr>
-        <w:t>login based on email;</w:t>
-      </w:r>
-    </w:p>
-    <w:p>
-      <w:pPr>
-        <w:pStyle w:val="Normal"/>
-        <w:numPr>
-          <w:ilvl w:val="0"/>
-          <w:numId w:val="1"/>
-        </w:numPr>
-        <w:bidi w:val="0"/>
-        <w:jc w:val="left"/>
-        <w:rPr>
-          <w:rFonts w:ascii="Liberation Serif" w:hAnsi="Liberation Serif" w:eastAsia="SimSun" w:cs="Mangal"/>
-          <w:color w:val="auto"/>
-          <w:kern w:val="2"/>
-          <w:sz w:val="24"/>
-          <w:szCs w:val="24"/>
-          <w:lang w:val="en-US" w:eastAsia="zh-CN" w:bidi="hi-IN"/>
-        </w:rPr>
-      </w:pPr>
-      <w:r>
-        <w:rPr>
-          <w:rFonts w:eastAsia="SimSun" w:cs="Mangal"/>
-          <w:color w:val="auto"/>
-          <w:kern w:val="2"/>
-          <w:sz w:val="24"/>
-          <w:szCs w:val="24"/>
-          <w:lang w:val="en-US" w:eastAsia="zh-CN" w:bidi="hi-IN"/>
-        </w:rPr>
-        <w:t>email must be unique in DB;</w:t>
-      </w:r>
-    </w:p>
-    <w:p>
-      <w:pPr>
-        <w:pStyle w:val="Normal"/>
-        <w:numPr>
-          <w:ilvl w:val="0"/>
-          <w:numId w:val="1"/>
-        </w:numPr>
-        <w:bidi w:val="0"/>
-        <w:jc w:val="left"/>
-        <w:rPr>
-          <w:rFonts w:ascii="Liberation Serif" w:hAnsi="Liberation Serif" w:eastAsia="SimSun" w:cs="Mangal"/>
-          <w:color w:val="auto"/>
-          <w:kern w:val="2"/>
-          <w:sz w:val="24"/>
-          <w:szCs w:val="24"/>
-          <w:lang w:val="en-US" w:eastAsia="zh-CN" w:bidi="hi-IN"/>
-        </w:rPr>
-      </w:pPr>
-      <w:r>
-        <w:rPr>
-          <w:rFonts w:eastAsia="SimSun" w:cs="Mangal"/>
-          <w:color w:val="auto"/>
-          <w:kern w:val="2"/>
-          <w:sz w:val="24"/>
-          <w:szCs w:val="24"/>
-          <w:lang w:val="en-US" w:eastAsia="zh-CN" w:bidi="hi-IN"/>
-        </w:rPr>
         <w:t>procedure is soft delete;</w:t>
       </w:r>
     </w:p>
@@ -1365,18 +1350,13 @@
         <w:bidi w:val="0"/>
         <w:jc w:val="left"/>
         <w:rPr>
-          <w:rFonts w:ascii="Liberation Serif" w:hAnsi="Liberation Serif" w:eastAsia="SimSun" w:cs="Mangal"/>
-          <w:color w:val="auto"/>
-          <w:kern w:val="2"/>
-          <w:sz w:val="24"/>
-          <w:szCs w:val="24"/>
-          <w:lang w:val="en-US" w:eastAsia="zh-CN" w:bidi="hi-IN"/>
-        </w:rPr>
-      </w:pPr>
-      <w:r>
-        <w:rPr>
-          <w:rFonts w:eastAsia="SimSun" w:cs="Mangal"/>
-          <w:color w:val="auto"/>
+          <w:color w:val="00A933"/>
+        </w:rPr>
+      </w:pPr>
+      <w:r>
+        <w:rPr>
+          <w:rFonts w:eastAsia="SimSun" w:cs="Mangal"/>
+          <w:color w:val="00A933"/>
           <w:kern w:val="2"/>
           <w:sz w:val="24"/>
           <w:szCs w:val="24"/>
@@ -1924,7 +1904,7 @@
     <w:pPr>
       <w:widowControl/>
       <w:suppressAutoHyphens w:val="true"/>
-      <w:overflowPunct w:val="false"/>
+      <w:overflowPunct w:val="true"/>
       <w:bidi w:val="0"/>
       <w:spacing w:before="0" w:after="0"/>
       <w:jc w:val="left"/>

</xml_diff>

<commit_message>
empty option in mapping fields
</commit_message>
<xml_diff>
--- a/References/TO-DO.docx
+++ b/References/TO-DO.docx
@@ -1045,10 +1045,14 @@
         </w:numPr>
         <w:bidi w:val="0"/>
         <w:jc w:val="left"/>
-        <w:rPr/>
-      </w:pPr>
-      <w:r>
-        <w:rPr/>
+        <w:rPr>
+          <w:color w:val="00A933"/>
+        </w:rPr>
+      </w:pPr>
+      <w:r>
+        <w:rPr>
+          <w:color w:val="00A933"/>
+        </w:rPr>
         <w:t>in step 1, when file imported successfully, all fields disappears and display a status message instead;</w:t>
       </w:r>
     </w:p>
@@ -1904,7 +1908,7 @@
     <w:pPr>
       <w:widowControl/>
       <w:suppressAutoHyphens w:val="true"/>
-      <w:overflowPunct w:val="true"/>
+      <w:overflowPunct w:val="false"/>
       <w:bidi w:val="0"/>
       <w:spacing w:before="0" w:after="0"/>
       <w:jc w:val="left"/>

</xml_diff>

<commit_message>
email is unique and role in user info as string in authentication
</commit_message>
<xml_diff>
--- a/References/TO-DO.docx
+++ b/References/TO-DO.docx
@@ -1264,6 +1264,53 @@
         <w:bidi w:val="0"/>
         <w:jc w:val="left"/>
         <w:rPr>
+          <w:color w:val="00A933"/>
+        </w:rPr>
+      </w:pPr>
+      <w:r>
+        <w:rPr>
+          <w:rFonts w:eastAsia="SimSun" w:cs="Mangal"/>
+          <w:color w:val="00A933"/>
+          <w:kern w:val="2"/>
+          <w:sz w:val="24"/>
+          <w:szCs w:val="24"/>
+          <w:lang w:val="en-US" w:eastAsia="zh-CN" w:bidi="hi-IN"/>
+        </w:rPr>
+        <w:t xml:space="preserve">login based on email </w:t>
+      </w:r>
+      <w:r>
+        <w:rPr>
+          <w:rFonts w:eastAsia="SimSun" w:cs="Mangal"/>
+          <w:color w:val="00A933"/>
+          <w:kern w:val="2"/>
+          <w:sz w:val="24"/>
+          <w:szCs w:val="24"/>
+          <w:lang w:val="en-US" w:eastAsia="zh-CN" w:bidi="hi-IN"/>
+        </w:rPr>
+        <w:t>or username</w:t>
+      </w:r>
+      <w:r>
+        <w:rPr>
+          <w:rFonts w:eastAsia="SimSun" w:cs="Mangal"/>
+          <w:color w:val="00A933"/>
+          <w:kern w:val="2"/>
+          <w:sz w:val="24"/>
+          <w:szCs w:val="24"/>
+          <w:lang w:val="en-US" w:eastAsia="zh-CN" w:bidi="hi-IN"/>
+        </w:rPr>
+        <w:t>;</w:t>
+      </w:r>
+    </w:p>
+    <w:p>
+      <w:pPr>
+        <w:pStyle w:val="Normal"/>
+        <w:numPr>
+          <w:ilvl w:val="0"/>
+          <w:numId w:val="1"/>
+        </w:numPr>
+        <w:bidi w:val="0"/>
+        <w:jc w:val="left"/>
+        <w:rPr>
           <w:rFonts w:ascii="Liberation Serif" w:hAnsi="Liberation Serif" w:eastAsia="SimSun" w:cs="Mangal"/>
           <w:color w:val="auto"/>
           <w:kern w:val="2"/>
@@ -1281,7 +1328,7 @@
           <w:szCs w:val="24"/>
           <w:lang w:val="en-US" w:eastAsia="zh-CN" w:bidi="hi-IN"/>
         </w:rPr>
-        <w:t>login based on email;</w:t>
+        <w:t>email must be unique in DB;</w:t>
       </w:r>
     </w:p>
     <w:p>
@@ -1311,36 +1358,6 @@
           <w:szCs w:val="24"/>
           <w:lang w:val="en-US" w:eastAsia="zh-CN" w:bidi="hi-IN"/>
         </w:rPr>
-        <w:t>email must be unique in DB;</w:t>
-      </w:r>
-    </w:p>
-    <w:p>
-      <w:pPr>
-        <w:pStyle w:val="Normal"/>
-        <w:numPr>
-          <w:ilvl w:val="0"/>
-          <w:numId w:val="1"/>
-        </w:numPr>
-        <w:bidi w:val="0"/>
-        <w:jc w:val="left"/>
-        <w:rPr>
-          <w:rFonts w:ascii="Liberation Serif" w:hAnsi="Liberation Serif" w:eastAsia="SimSun" w:cs="Mangal"/>
-          <w:color w:val="auto"/>
-          <w:kern w:val="2"/>
-          <w:sz w:val="24"/>
-          <w:szCs w:val="24"/>
-          <w:lang w:val="en-US" w:eastAsia="zh-CN" w:bidi="hi-IN"/>
-        </w:rPr>
-      </w:pPr>
-      <w:r>
-        <w:rPr>
-          <w:rFonts w:eastAsia="SimSun" w:cs="Mangal"/>
-          <w:color w:val="auto"/>
-          <w:kern w:val="2"/>
-          <w:sz w:val="24"/>
-          <w:szCs w:val="24"/>
-          <w:lang w:val="en-US" w:eastAsia="zh-CN" w:bidi="hi-IN"/>
-        </w:rPr>
         <w:t>procedure is soft delete;</w:t>
       </w:r>
     </w:p>
@@ -1379,18 +1396,13 @@
         <w:bidi w:val="0"/>
         <w:jc w:val="left"/>
         <w:rPr>
-          <w:rFonts w:ascii="Liberation Serif" w:hAnsi="Liberation Serif" w:eastAsia="SimSun" w:cs="Mangal"/>
-          <w:color w:val="auto"/>
-          <w:kern w:val="2"/>
-          <w:sz w:val="24"/>
-          <w:szCs w:val="24"/>
-          <w:lang w:val="en-US" w:eastAsia="zh-CN" w:bidi="hi-IN"/>
-        </w:rPr>
-      </w:pPr>
-      <w:r>
-        <w:rPr>
-          <w:rFonts w:eastAsia="SimSun" w:cs="Mangal"/>
-          <w:color w:val="auto"/>
+          <w:color w:val="00A933"/>
+        </w:rPr>
+      </w:pPr>
+      <w:r>
+        <w:rPr>
+          <w:rFonts w:eastAsia="SimSun" w:cs="Mangal"/>
+          <w:color w:val="00A933"/>
           <w:kern w:val="2"/>
           <w:sz w:val="24"/>
           <w:szCs w:val="24"/>
@@ -1908,7 +1920,7 @@
     <w:pPr>
       <w:widowControl/>
       <w:suppressAutoHyphens w:val="true"/>
-      <w:overflowPunct w:val="false"/>
+      <w:overflowPunct w:val="true"/>
       <w:bidi w:val="0"/>
       <w:spacing w:before="0" w:after="0"/>
       <w:jc w:val="left"/>

</xml_diff>